<commit_message>
Pushing Podcast Transcript #3 Again
</commit_message>
<xml_diff>
--- a/Podcasts/Podcast Episode #3 Transcript.docx
+++ b/Podcasts/Podcast Episode #3 Transcript.docx
@@ -19,25 +19,7 @@
           <w:sz w:val="36"/>
           <w:szCs w:val="36"/>
         </w:rPr>
-        <w:t>Podcast Episode #</w:t>
-      </w:r>
-      <w:r>
-        <w:rPr>
-          <w:b/>
-          <w:bCs/>
-          <w:sz w:val="36"/>
-          <w:szCs w:val="36"/>
-        </w:rPr>
-        <w:t>3</w:t>
-      </w:r>
-      <w:r>
-        <w:rPr>
-          <w:b/>
-          <w:bCs/>
-          <w:sz w:val="36"/>
-          <w:szCs w:val="36"/>
-        </w:rPr>
-        <w:t xml:space="preserve"> Transcript</w:t>
+        <w:t>Podcast Episode #3 Transcript</w:t>
       </w:r>
     </w:p>
     <w:p>
@@ -63,51 +45,12 @@
     <w:p/>
     <w:p>
       <w:r>
-        <w:t xml:space="preserve">[0:38- </w:t>
-      </w:r>
-      <w:r>
-        <w:t>1:20</w:t>
-      </w:r>
-      <w:r>
-        <w:t>]</w:t>
-      </w:r>
-    </w:p>
-    <w:p>
-      <w:r>
-        <w:t xml:space="preserve"> Lydon: Hello everyone, and welcome </w:t>
-      </w:r>
-      <w:r>
-        <w:t xml:space="preserve">back to the third </w:t>
-      </w:r>
-      <w:r>
-        <w:t xml:space="preserve">episode of Walk &amp; Talk! </w:t>
-      </w:r>
-      <w:r>
-        <w:t xml:space="preserve">In this week’s episode, we will be talking about our best pieces of college advice. </w:t>
-      </w:r>
-      <w:proofErr w:type="gramStart"/>
-      <w:r>
-        <w:t>So</w:t>
-      </w:r>
-      <w:proofErr w:type="gramEnd"/>
-      <w:r>
-        <w:t xml:space="preserve"> to start off, my best piece of advice is join clubs! When you first come to campus, it’s easy to meet people on your floor and what not. But definitely when you join clubs that’s when you meet people with definitely similar interests to yours. For </w:t>
-      </w:r>
-      <w:proofErr w:type="spellStart"/>
-      <w:r>
-        <w:t>instace</w:t>
-      </w:r>
-      <w:proofErr w:type="spellEnd"/>
-      <w:r>
-        <w:t xml:space="preserve">, I’m in the women in computer science club so a lot of those people in that club are computer science majors who I can then turn to when I am struggling on my computer science assignments all the time. And definitely we all share a </w:t>
-      </w:r>
-      <w:proofErr w:type="gramStart"/>
-      <w:r>
-        <w:t>common interests</w:t>
-      </w:r>
-      <w:proofErr w:type="gramEnd"/>
-      <w:r>
-        <w:t xml:space="preserve"> there. Um, what about you guys? Do you find that-</w:t>
+        <w:t>[0:38- 1:20]</w:t>
+      </w:r>
+    </w:p>
+    <w:p>
+      <w:r>
+        <w:t xml:space="preserve"> Lydon: Hello everyone, and welcome back to the third episode of Walk &amp; Talk! In this week’s episode, we will be talking about our best pieces of college advice. So to start off, my best piece of advice is join clubs! When you first come to campus, it’s easy to meet people on your floor and what not. But definitely when you join clubs that’s when you meet people with definitely similar interests to yours. For instace, I’m in the women in computer science club so a lot of those people in that club are computer science majors who I can then turn to when I am struggling on my computer science assignments all the time. And definitely we all share a common interests there. Um, what about you guys? Do you find that-</w:t>
       </w:r>
     </w:p>
     <w:p/>
@@ -117,21 +60,8 @@
       </w:r>
     </w:p>
     <w:p>
-      <w:proofErr w:type="spellStart"/>
-      <w:r>
-        <w:t>Christianna</w:t>
-      </w:r>
-      <w:proofErr w:type="spellEnd"/>
-      <w:r>
-        <w:t xml:space="preserve">: Yeah, I completely agree with you. I feel like every club that I have joined I have found people with the same interests with me obviously and I’ve had very good success with that and it’s definitely a good way to like </w:t>
-      </w:r>
-      <w:proofErr w:type="gramStart"/>
-      <w:r>
-        <w:t>come</w:t>
-      </w:r>
-      <w:proofErr w:type="gramEnd"/>
-      <w:r>
-        <w:t xml:space="preserve"> out of your bubble and meet people. Especially coming to a huge campus, it can be hard at times but that’s definitely the best way to meet people.</w:t>
+      <w:r>
+        <w:t>Christianna: Yeah, I completely agree with you. I feel like every club that I have joined I have found people with the same interests with me obviously and I’ve had very good success with that and it’s definitely a good way to like come out of your bubble and meet people. Especially coming to a huge campus, it can be hard at times but that’s definitely the best way to meet people.</w:t>
       </w:r>
     </w:p>
     <w:p/>
@@ -155,21 +85,8 @@
       </w:r>
     </w:p>
     <w:p>
-      <w:proofErr w:type="spellStart"/>
-      <w:r>
-        <w:t>Christianna</w:t>
-      </w:r>
-      <w:proofErr w:type="spellEnd"/>
-      <w:r>
-        <w:t xml:space="preserve">: I’ve definitely found some of my best friends here at Pitt through clubs. And as a junior, I’m sad that I’m almost graduating in a year because I don’t want to leave those people and leave those </w:t>
-      </w:r>
-      <w:proofErr w:type="gramStart"/>
-      <w:r>
-        <w:t>clubs</w:t>
-      </w:r>
-      <w:proofErr w:type="gramEnd"/>
-      <w:r>
-        <w:t xml:space="preserve"> but I know that those people that I met will always be in my life and there for me.</w:t>
+      <w:r>
+        <w:t>Christianna: I’ve definitely found some of my best friends here at Pitt through clubs. And as a junior, I’m sad that I’m almost graduating in a year because I don’t want to leave those people and leave those clubs but I know that those people that I met will always be in my life and there for me.</w:t>
       </w:r>
     </w:p>
     <w:p/>
@@ -190,13 +107,8 @@
       </w:r>
     </w:p>
     <w:p>
-      <w:proofErr w:type="spellStart"/>
-      <w:r>
-        <w:t>Christianna</w:t>
-      </w:r>
-      <w:proofErr w:type="spellEnd"/>
-      <w:r>
-        <w:t>: Maia, what about you do you have any advice?</w:t>
+      <w:r>
+        <w:t>Christianna: Maia, what about you do you have any advice?</w:t>
       </w:r>
     </w:p>
     <w:p/>
@@ -219,13 +131,8 @@
       </w:r>
     </w:p>
     <w:p>
-      <w:proofErr w:type="spellStart"/>
-      <w:r>
-        <w:t>Christianna</w:t>
-      </w:r>
-      <w:proofErr w:type="spellEnd"/>
-      <w:r>
-        <w:t>: Just about student life, and life at Pitt, at a big campus.</w:t>
+      <w:r>
+        <w:t>Christianna: Just about student life, and life at Pitt, at a big campus.</w:t>
       </w:r>
     </w:p>
     <w:p/>
@@ -236,31 +143,7 @@
     </w:p>
     <w:p>
       <w:r>
-        <w:t xml:space="preserve">Maia: Life at Pitt. Me just like, what are we talking about again? Ok. </w:t>
-      </w:r>
-      <w:proofErr w:type="gramStart"/>
-      <w:r>
-        <w:t>Advice,</w:t>
-      </w:r>
-      <w:proofErr w:type="gramEnd"/>
-      <w:r>
-        <w:t xml:space="preserve"> let’s do this. </w:t>
-      </w:r>
-      <w:proofErr w:type="spellStart"/>
-      <w:r>
-        <w:t>Oooh</w:t>
-      </w:r>
-      <w:proofErr w:type="spellEnd"/>
-      <w:r>
-        <w:t xml:space="preserve">, let’s talk about dorms and stuff, that’s interesting. Ok so freshman year, people are nasty, people are really nasty. Their very gross, you might walk in on a girl crying and throwing up in the toilet with her friend being like ‘No he’s wrong, you are really pretty’. And you’re going to be confused, but you are just going to brush your teeth anyway and not ask about it. You’re not going to ask about it, because this girl’s just crying, you know she’s drunk crying, we’re all confused. But your </w:t>
-      </w:r>
-      <w:proofErr w:type="spellStart"/>
-      <w:r>
-        <w:t>gonna</w:t>
-      </w:r>
-      <w:proofErr w:type="spellEnd"/>
-      <w:r>
-        <w:t xml:space="preserve"> brush your teeth, take a shower, and leave it at that, you’re not going to ask. She’s fine, she’s got someone taking care of her. If you see green beans in the shower, you let it go. And you go to the next shower, and you don’t question it, because that is not your problem. That is not your problem.</w:t>
+        <w:t>Maia: Life at Pitt. Me just like, what are we talking about again? Ok. Advice, let’s do this. Oooh, let’s talk about dorms and stuff, that’s interesting. Ok so freshman year, people are nasty, people are really nasty. Their very gross, you might walk in on a girl crying and throwing up in the toilet with her friend being like ‘No he’s wrong, you are really pretty’. And you’re going to be confused, but you are just going to brush your teeth anyway and not ask about it. You’re not going to ask about it, because this girl’s just crying, you know she’s drunk crying, we’re all confused. But your gonna brush your teeth, take a shower, and leave it at that, you’re not going to ask. She’s fine, she’s got someone taking care of her. If you see green beans in the shower, you let it go. And you go to the next shower, and you don’t question it, because that is not your problem. That is not your problem.</w:t>
       </w:r>
     </w:p>
     <w:p/>
@@ -270,13 +153,8 @@
       </w:r>
     </w:p>
     <w:p>
-      <w:proofErr w:type="spellStart"/>
-      <w:r>
-        <w:t>Christianna</w:t>
-      </w:r>
-      <w:proofErr w:type="spellEnd"/>
-      <w:r>
-        <w:t>: I think everyone has horror stories of living with living on-campus. I personally lived on campus my freshman and sophomore year, and I have lots of stories like that. Every day there is never a dull moment, you never know what to expect so just be prepared for everything.</w:t>
+      <w:r>
+        <w:t>Christianna: I think everyone has horror stories of living with living on-campus. I personally lived on campus my freshman and sophomore year, and I have lots of stories like that. Every day there is never a dull moment, you never know what to expect so just be prepared for everything.</w:t>
       </w:r>
     </w:p>
     <w:p/>
@@ -344,19 +222,9 @@
       </w:r>
     </w:p>
     <w:p>
-      <w:proofErr w:type="spellStart"/>
-      <w:r>
-        <w:t>Christianna</w:t>
-      </w:r>
-      <w:proofErr w:type="spellEnd"/>
-      <w:r>
-        <w:t xml:space="preserve">: I was in a single in Holland Hall. </w:t>
-      </w:r>
-      <w:proofErr w:type="gramStart"/>
-      <w:r>
-        <w:t>So..</w:t>
-      </w:r>
-      <w:proofErr w:type="gramEnd"/>
+      <w:r>
+        <w:t>Christianna: I was in a single in Holland Hall. So..</w:t>
+      </w:r>
     </w:p>
     <w:p/>
     <w:p/>
@@ -368,15 +236,7 @@
     </w:p>
     <w:p>
       <w:r>
-        <w:t xml:space="preserve">Maia: </w:t>
-      </w:r>
-      <w:proofErr w:type="spellStart"/>
-      <w:r>
-        <w:t>Oooh</w:t>
-      </w:r>
-      <w:proofErr w:type="spellEnd"/>
-      <w:r>
-        <w:t>, no AC, that’s rough.</w:t>
+        <w:t>Maia: Oooh, no AC, that’s rough.</w:t>
       </w:r>
     </w:p>
     <w:p/>
@@ -386,13 +246,8 @@
       </w:r>
     </w:p>
     <w:p>
-      <w:proofErr w:type="spellStart"/>
-      <w:r>
-        <w:t>Christianna</w:t>
-      </w:r>
-      <w:proofErr w:type="spellEnd"/>
-      <w:r>
-        <w:t xml:space="preserve">: </w:t>
+      <w:r>
+        <w:t xml:space="preserve">Christianna: </w:t>
       </w:r>
       <w:r>
         <w:t>Yeah, i</w:t>
@@ -409,15 +264,7 @@
     </w:p>
     <w:p>
       <w:r>
-        <w:t xml:space="preserve">Lydon: I’m in Brackenridge this year, also with no AC. I’m a little warm right now, not </w:t>
-      </w:r>
-      <w:proofErr w:type="spellStart"/>
-      <w:r>
-        <w:t>gonna</w:t>
-      </w:r>
-      <w:proofErr w:type="spellEnd"/>
-      <w:r>
-        <w:t xml:space="preserve"> lie, but it’s okay.</w:t>
+        <w:t>Lydon: I’m in Brackenridge this year, also with no AC. I’m a little warm right now, not gonna lie, but it’s okay.</w:t>
       </w:r>
     </w:p>
     <w:p/>
@@ -427,13 +274,8 @@
       </w:r>
     </w:p>
     <w:p>
-      <w:proofErr w:type="spellStart"/>
-      <w:r>
-        <w:t>Christianna</w:t>
-      </w:r>
-      <w:proofErr w:type="spellEnd"/>
-      <w:r>
-        <w:t>: Yeah, I was in McCormick last year as a sophomore which is right next to Brackenridge in the Quad.</w:t>
+      <w:r>
+        <w:t>Christianna: Yeah, I was in McCormick last year as a sophomore which is right next to Brackenridge in the Quad.</w:t>
       </w:r>
     </w:p>
     <w:p/>
@@ -444,15 +286,7 @@
     </w:p>
     <w:p>
       <w:r>
-        <w:t xml:space="preserve">Lydon: Yeah, and before we get into our last piece of </w:t>
-      </w:r>
-      <w:proofErr w:type="gramStart"/>
-      <w:r>
-        <w:t>advice</w:t>
-      </w:r>
-      <w:proofErr w:type="gramEnd"/>
-      <w:r>
-        <w:t xml:space="preserve"> we are now going to take a quick break where we can hear from this week’s sponsor.</w:t>
+        <w:t>Lydon: Yeah, and before we get into our last piece of advice we are now going to take a quick break where we can hear from this week’s sponsor.</w:t>
       </w:r>
     </w:p>
     <w:p/>
@@ -474,15 +308,7 @@
     </w:p>
     <w:p>
       <w:r>
-        <w:t xml:space="preserve">Lydon: And we’re back! Where we will end with </w:t>
-      </w:r>
-      <w:proofErr w:type="spellStart"/>
-      <w:r>
-        <w:t>Christianna’s</w:t>
-      </w:r>
-      <w:proofErr w:type="spellEnd"/>
-      <w:r>
-        <w:t xml:space="preserve"> piece of advice.</w:t>
+        <w:t>Lydon: And we’re back! Where we will end with Christianna’s piece of advice.</w:t>
       </w:r>
     </w:p>
     <w:p/>
@@ -492,21 +318,8 @@
       </w:r>
     </w:p>
     <w:p>
-      <w:proofErr w:type="spellStart"/>
-      <w:r>
-        <w:t>Christianna</w:t>
-      </w:r>
-      <w:proofErr w:type="spellEnd"/>
-      <w:r>
-        <w:t xml:space="preserve">: My piece of advice is more for schoolwork and workload. I would say that procrastination, we all do it, but I recommend that you try and get your work done ahead of time. My roommate is actually very good at working ahead and getting assignments done before they need to be done. And she seems to have a lot of free time at the end of her days and at the end of her weeks so a quote that I like to refer to is from Bill Waterson, it </w:t>
-      </w:r>
-      <w:proofErr w:type="spellStart"/>
-      <w:r>
-        <w:t>says ‘</w:t>
-      </w:r>
-      <w:proofErr w:type="spellEnd"/>
-      <w:r>
-        <w:t>A day can slip by where you are deliberately what you’re supposed to do’. And I think all three of us can agree that we procrastinate, we have procrastinated in college. So</w:t>
+      <w:r>
+        <w:t>Christianna: My piece of advice is more for schoolwork and workload. I would say that procrastination, we all do it, but I recommend that you try and get your work done ahead of time. My roommate is actually very good at working ahead and getting assignments done before they need to be done. And she seems to have a lot of free time at the end of her days and at the end of her weeks so a quote that I like to refer to is from Bill Waterson, it says ‘A day can slip by where you are deliberately what you’re supposed to do’. And I think all three of us can agree that we procrastinate, we have procrastinated in college. So</w:t>
       </w:r>
       <w:r>
         <w:t>,</w:t>
@@ -539,15 +352,7 @@
     </w:p>
     <w:p>
       <w:r>
-        <w:t xml:space="preserve">Maia: Don’t play yourself, don’t to </w:t>
-      </w:r>
-      <w:proofErr w:type="spellStart"/>
-      <w:r>
-        <w:t>it</w:t>
-      </w:r>
-      <w:proofErr w:type="spellEnd"/>
-      <w:r>
-        <w:t xml:space="preserve"> people.</w:t>
+        <w:t>Maia: Don’t play yourself, don’t to it people.</w:t>
       </w:r>
     </w:p>
     <w:p/>
@@ -557,13 +362,8 @@
       </w:r>
     </w:p>
     <w:p>
-      <w:proofErr w:type="spellStart"/>
-      <w:r>
-        <w:t>Christianna</w:t>
-      </w:r>
-      <w:proofErr w:type="spellEnd"/>
-      <w:r>
-        <w:t>: Exactly, and I know that you might feel very motivated when the due date is coming up in an hour. And you have to submit it in an hour, and that’s when you might get the most motivation, but don’t do that.</w:t>
+      <w:r>
+        <w:t>Christianna: Exactly, and I know that you might feel very motivated when the due date is coming up in an hour. And you have to submit it in an hour, and that’s when you might get the most motivation, but don’t do that.</w:t>
       </w:r>
     </w:p>
     <w:p/>
@@ -584,13 +384,8 @@
       </w:r>
     </w:p>
     <w:p>
-      <w:proofErr w:type="spellStart"/>
-      <w:r>
-        <w:t>Christianna</w:t>
-      </w:r>
-      <w:proofErr w:type="spellEnd"/>
-      <w:r>
-        <w:t>: It will cause a lot of unnecessary stress for you.</w:t>
+      <w:r>
+        <w:t>Christianna: It will cause a lot of unnecessary stress for you.</w:t>
       </w:r>
     </w:p>
     <w:p/>
@@ -601,15 +396,7 @@
     </w:p>
     <w:p>
       <w:r>
-        <w:t xml:space="preserve">Maia: It really will. Do not do other things, as we were kind of saying before, don’t do other things in the place of the things that you need to be doing. Like you know, cleaning your bathroom, cleaning your room, don’t do it and tell yourself that you’re being productive. Like no, you’re not. You’re not doing </w:t>
-      </w:r>
-      <w:proofErr w:type="gramStart"/>
-      <w:r>
-        <w:t>it,</w:t>
-      </w:r>
-      <w:proofErr w:type="gramEnd"/>
-      <w:r>
-        <w:t xml:space="preserve"> we all know that this is a game that you are playing with yourself and it is not a good idea. Do not recommend. Get your work done.</w:t>
+        <w:t>Maia: It really will. Do not do other things, as we were kind of saying before, don’t do other things in the place of the things that you need to be doing. Like you know, cleaning your bathroom, cleaning your room, don’t do it and tell yourself that you’re being productive. Like no, you’re not. You’re not doing it, we all know that this is a game that you are playing with yourself and it is not a good idea. Do not recommend. Get your work done.</w:t>
       </w:r>
     </w:p>
     <w:p/>
@@ -619,21 +406,8 @@
       </w:r>
     </w:p>
     <w:p>
-      <w:proofErr w:type="spellStart"/>
-      <w:r>
-        <w:t>Christianna</w:t>
-      </w:r>
-      <w:proofErr w:type="spellEnd"/>
-      <w:r>
-        <w:t xml:space="preserve">: Yeah, maybe just hide your phone. And tell your roommate to take your phone or something so that you’re not distracted. </w:t>
-      </w:r>
-      <w:proofErr w:type="gramStart"/>
-      <w:r>
-        <w:t>Basically</w:t>
-      </w:r>
-      <w:proofErr w:type="gramEnd"/>
-      <w:r>
-        <w:t xml:space="preserve"> just don’t do everything that you shouldn’t be doing, to avoid what you should be doing.</w:t>
+      <w:r>
+        <w:t>Christianna: Yeah, maybe just hide your phone. And tell your roommate to take your phone or something so that you’re not distracted. Basically just don’t do everything that you shouldn’t be doing, to avoid what you should be doing.</w:t>
       </w:r>
     </w:p>
     <w:p/>
@@ -654,13 +428,8 @@
       </w:r>
     </w:p>
     <w:p>
-      <w:proofErr w:type="spellStart"/>
-      <w:r>
-        <w:t>Christianna</w:t>
-      </w:r>
-      <w:proofErr w:type="spellEnd"/>
-      <w:r>
-        <w:t>: Take it from us.</w:t>
+      <w:r>
+        <w:t>Christianna: Take it from us.</w:t>
       </w:r>
     </w:p>
     <w:p/>
@@ -671,20 +440,7 @@
     </w:p>
     <w:p>
       <w:r>
-        <w:t xml:space="preserve">Lydon: Yeah, definitely. And I think some tips to avoid procrastination is like to try and set specific times for yourself to maybe get work done. Like maybe Tuesday’s from 4-6 in between your two classes like maybe that’s a good time for you to work. Or maybe, you know you decide </w:t>
-      </w:r>
-      <w:proofErr w:type="spellStart"/>
-      <w:proofErr w:type="gramStart"/>
-      <w:r>
-        <w:t>your</w:t>
-      </w:r>
-      <w:proofErr w:type="spellEnd"/>
-      <w:r>
-        <w:t xml:space="preserve"> a</w:t>
-      </w:r>
-      <w:proofErr w:type="gramEnd"/>
-      <w:r>
-        <w:t xml:space="preserve"> morning person so you’re going to go to Hillman from 8 am to noon on Saturday because that’s when no one else is there and you work best.</w:t>
+        <w:t>Lydon: Yeah, definitely. And I think some tips to avoid procrastination is like to try and set specific times for yourself to maybe get work done. Like maybe Tuesday’s from 4-6 in between your two classes like maybe that’s a good time for you to work. Or maybe, you know you decide your a morning person so you’re going to go to Hillman from 8 am to noon on Saturday because that’s when no one else is there and you work best.</w:t>
       </w:r>
       <w:r>
         <w:t xml:space="preserve"> I think it’s definitely about finding the time that works best for you.</w:t>
@@ -704,15 +460,7 @@
     </w:p>
     <w:p>
       <w:r>
-        <w:t xml:space="preserve">Maia: Right, and maybe you lie to yourself and you’re not a morning person, and you’re a night owl. Just go with it, go with the flow if you’re a night owl, stand in your night </w:t>
-      </w:r>
-      <w:proofErr w:type="spellStart"/>
-      <w:r>
-        <w:t>owlness</w:t>
-      </w:r>
-      <w:proofErr w:type="spellEnd"/>
-      <w:r>
-        <w:t xml:space="preserve"> and stay up as late as you need to, be up late, and get your work done.</w:t>
+        <w:t>Maia: Right, and maybe you lie to yourself and you’re not a morning person, and you’re a night owl. Just go with it, go with the flow if you’re a night owl, stand in your night owlness and stay up as late as you need to, be up late, and get your work done.</w:t>
       </w:r>
     </w:p>
     <w:p/>
@@ -722,13 +470,8 @@
       </w:r>
     </w:p>
     <w:p>
-      <w:proofErr w:type="spellStart"/>
-      <w:r>
-        <w:t>Christianna</w:t>
-      </w:r>
-      <w:proofErr w:type="spellEnd"/>
-      <w:r>
-        <w:t>: Exactly, do whatever works for you. Cause everyone’s different.</w:t>
+      <w:r>
+        <w:t>Christianna: Exactly, do whatever works for you. Cause everyone’s different.</w:t>
       </w:r>
     </w:p>
     <w:p/>
@@ -748,15 +491,7 @@
         <w:t>1 am at the max</w:t>
       </w:r>
       <w:r>
-        <w:t xml:space="preserve">, it is not productive. I might be able to stay awake, </w:t>
-      </w:r>
-      <w:proofErr w:type="gramStart"/>
-      <w:r>
-        <w:t>but,</w:t>
-      </w:r>
-      <w:proofErr w:type="gramEnd"/>
-      <w:r>
-        <w:t xml:space="preserve"> I will not process anything so…</w:t>
+        <w:t>, it is not productive. I might be able to stay awake, but, I will not process anything so…</w:t>
       </w:r>
     </w:p>
     <w:p/>
@@ -766,21 +501,8 @@
       </w:r>
     </w:p>
     <w:p>
-      <w:proofErr w:type="spellStart"/>
-      <w:r>
-        <w:t>Christianna</w:t>
-      </w:r>
-      <w:proofErr w:type="spellEnd"/>
-      <w:r>
-        <w:t xml:space="preserve">: Yeah, for me I can’t be productive until after 10 pm usually. </w:t>
-      </w:r>
-      <w:proofErr w:type="gramStart"/>
-      <w:r>
-        <w:t>So</w:t>
-      </w:r>
-      <w:proofErr w:type="gramEnd"/>
-      <w:r>
-        <w:t xml:space="preserve"> we’re very different in that way.</w:t>
+      <w:r>
+        <w:t>Christianna: Yeah, for me I can’t be productive until after 10 pm usually. So we’re very different in that way.</w:t>
       </w:r>
     </w:p>
     <w:p/>
@@ -830,15 +552,7 @@
     </w:p>
     <w:p>
       <w:r>
-        <w:t>Lydon: Night owl</w:t>
-      </w:r>
-      <w:proofErr w:type="gramStart"/>
-      <w:r>
-        <w:t>….early</w:t>
-      </w:r>
-      <w:proofErr w:type="gramEnd"/>
-      <w:r>
-        <w:t xml:space="preserve"> bird</w:t>
+        <w:t>Lydon: Night owl….early bird</w:t>
       </w:r>
     </w:p>
     <w:p/>
@@ -866,19 +580,7 @@
     <w:p/>
     <w:p>
       <w:r>
-        <w:t>[8:4</w:t>
-      </w:r>
-      <w:r>
-        <w:t>3</w:t>
-      </w:r>
-      <w:r>
-        <w:t>-8:4</w:t>
-      </w:r>
-      <w:r>
-        <w:t>4</w:t>
-      </w:r>
-      <w:r>
-        <w:t>]</w:t>
+        <w:t>[8:43-8:44]</w:t>
       </w:r>
     </w:p>
     <w:p>
@@ -889,19 +591,7 @@
     <w:p/>
     <w:p>
       <w:r>
-        <w:t>[8:4</w:t>
-      </w:r>
-      <w:r>
-        <w:t>5</w:t>
-      </w:r>
-      <w:r>
-        <w:t>-8:4</w:t>
-      </w:r>
-      <w:r>
-        <w:t>6</w:t>
-      </w:r>
-      <w:r>
-        <w:t>]</w:t>
+        <w:t>[8:45-8:46]</w:t>
       </w:r>
     </w:p>
     <w:p>
@@ -927,13 +617,8 @@
       </w:r>
     </w:p>
     <w:p>
-      <w:proofErr w:type="spellStart"/>
-      <w:r>
-        <w:t>Christianna</w:t>
-      </w:r>
-      <w:proofErr w:type="spellEnd"/>
-      <w:r>
-        <w:t>: I could be a morning person some days if I needed to [Maia: Right], but it seems to be that the majority of the time I tend to do work very late at night.</w:t>
+      <w:r>
+        <w:t>Christianna: I could be a morning person some days if I needed to [Maia: Right], but it seems to be that the majority of the time I tend to do work very late at night.</w:t>
       </w:r>
     </w:p>
     <w:p/>
@@ -955,15 +640,7 @@
     </w:p>
     <w:p>
       <w:r>
-        <w:t xml:space="preserve">Lydon: Have you guys ever pulled </w:t>
-      </w:r>
-      <w:proofErr w:type="spellStart"/>
-      <w:r>
-        <w:t>all nighters</w:t>
-      </w:r>
-      <w:proofErr w:type="spellEnd"/>
-      <w:r>
-        <w:t>?</w:t>
+        <w:t>Lydon: Have you guys ever pulled all nighters?</w:t>
       </w:r>
     </w:p>
     <w:p/>
@@ -973,13 +650,8 @@
       </w:r>
     </w:p>
     <w:p>
-      <w:proofErr w:type="spellStart"/>
-      <w:r>
-        <w:t>Christianna</w:t>
-      </w:r>
-      <w:proofErr w:type="spellEnd"/>
-      <w:r>
-        <w:t>: Yes.</w:t>
+      <w:r>
+        <w:t>Christianna: Yes.</w:t>
       </w:r>
     </w:p>
     <w:p/>
@@ -990,15 +662,7 @@
     </w:p>
     <w:p>
       <w:r>
-        <w:t xml:space="preserve">Maia: I have from being really stressed out, it wasn’t even like I was doing work, I was just really </w:t>
-      </w:r>
-      <w:proofErr w:type="gramStart"/>
-      <w:r>
-        <w:t>stressed</w:t>
-      </w:r>
-      <w:proofErr w:type="gramEnd"/>
-      <w:r>
-        <w:t xml:space="preserve"> and I couldn’t go to sleep. But, yeah.</w:t>
+        <w:t>Maia: I have from being really stressed out, it wasn’t even like I was doing work, I was just really stressed and I couldn’t go to sleep. But, yeah.</w:t>
       </w:r>
     </w:p>
     <w:p/>
@@ -1008,27 +672,14 @@
       </w:r>
     </w:p>
     <w:p>
-      <w:proofErr w:type="spellStart"/>
-      <w:r>
-        <w:t>Christianna</w:t>
-      </w:r>
-      <w:proofErr w:type="spellEnd"/>
-      <w:r>
-        <w:t xml:space="preserve">: I think I’ve done one every semester. </w:t>
+      <w:r>
+        <w:t xml:space="preserve">Christianna: I think I’ve done one every semester. </w:t>
       </w:r>
       <w:r>
         <w:t xml:space="preserve">It’s not like a - </w:t>
       </w:r>
       <w:r>
-        <w:t xml:space="preserve">It’s usually around the </w:t>
-      </w:r>
-      <w:proofErr w:type="gramStart"/>
-      <w:r>
-        <w:t>finals</w:t>
-      </w:r>
-      <w:proofErr w:type="gramEnd"/>
-      <w:r>
-        <w:t xml:space="preserve"> week too.</w:t>
+        <w:t>It’s usually around the finals week too.</w:t>
       </w:r>
     </w:p>
     <w:p/>
@@ -1039,31 +690,7 @@
     </w:p>
     <w:p>
       <w:r>
-        <w:t xml:space="preserve">Lydon: </w:t>
-      </w:r>
-      <w:proofErr w:type="gramStart"/>
-      <w:r>
-        <w:t>So</w:t>
-      </w:r>
-      <w:proofErr w:type="gramEnd"/>
-      <w:r>
-        <w:t xml:space="preserve"> it’s coming? [</w:t>
-      </w:r>
-      <w:proofErr w:type="spellStart"/>
-      <w:r>
-        <w:t>Christianna</w:t>
-      </w:r>
-      <w:proofErr w:type="spellEnd"/>
-      <w:r>
-        <w:t xml:space="preserve">: </w:t>
-      </w:r>
-      <w:proofErr w:type="spellStart"/>
-      <w:r>
-        <w:t>Yeah] Ye</w:t>
-      </w:r>
-      <w:proofErr w:type="spellEnd"/>
-      <w:r>
-        <w:t>ah, I have never pulled an all-nighter.</w:t>
+        <w:t>Lydon: So it’s coming? [Christianna: Yeah] Yeah, I have never pulled an all-nighter.</w:t>
       </w:r>
     </w:p>
     <w:p/>
@@ -1096,15 +723,7 @@
     </w:p>
     <w:p>
       <w:r>
-        <w:t xml:space="preserve">Maia: Same, same! I’m </w:t>
-      </w:r>
-      <w:proofErr w:type="spellStart"/>
-      <w:r>
-        <w:t>gonna</w:t>
-      </w:r>
-      <w:proofErr w:type="spellEnd"/>
-      <w:r>
-        <w:t xml:space="preserve"> cry, I feel like crying.</w:t>
+        <w:t>Maia: Same, same! I’m gonna cry, I feel like crying.</w:t>
       </w:r>
     </w:p>
     <w:p/>
@@ -1114,13 +733,8 @@
       </w:r>
     </w:p>
     <w:p>
-      <w:proofErr w:type="spellStart"/>
-      <w:r>
-        <w:t>Christianna</w:t>
-      </w:r>
-      <w:proofErr w:type="spellEnd"/>
-      <w:r>
-        <w:t>: It’s because our majors are very assignment and project-oriented rather than exam oriented.</w:t>
+      <w:r>
+        <w:t>Christianna: It’s because our majors are very assignment and project-oriented rather than exam oriented.</w:t>
       </w:r>
     </w:p>
     <w:p/>
@@ -1153,16 +767,11 @@
       </w:r>
     </w:p>
     <w:p>
-      <w:proofErr w:type="spellStart"/>
       <w:r>
         <w:t>C</w:t>
       </w:r>
       <w:r>
-        <w:t>hristianna</w:t>
-      </w:r>
-      <w:proofErr w:type="spellEnd"/>
-      <w:r>
-        <w:t>: Yes, don’t procrastinate! And meet new friends!</w:t>
+        <w:t>hristianna: Yes, don’t procrastinate! And meet new friends!</w:t>
       </w:r>
     </w:p>
     <w:p/>
@@ -1241,21 +850,8 @@
       </w:r>
     </w:p>
     <w:p>
-      <w:proofErr w:type="spellStart"/>
-      <w:r>
-        <w:t>Christianna</w:t>
-      </w:r>
-      <w:proofErr w:type="spellEnd"/>
-      <w:r>
-        <w:t xml:space="preserve">: and </w:t>
-      </w:r>
-      <w:proofErr w:type="spellStart"/>
-      <w:r>
-        <w:t>Christianna</w:t>
-      </w:r>
-      <w:proofErr w:type="spellEnd"/>
-      <w:r>
-        <w:t xml:space="preserve"> -</w:t>
+      <w:r>
+        <w:t>Christianna: and Christianna -</w:t>
       </w:r>
     </w:p>
     <w:p/>
@@ -1293,6 +889,10 @@
         <w:t>] Music (see Credits file for song used in all Podcast intro/outros)</w:t>
       </w:r>
     </w:p>
+    <w:p/>
+    <w:p/>
+    <w:p/>
+    <w:p/>
     <w:p/>
     <w:sectPr>
       <w:pgSz w:w="12240" w:h="15840"/>

</xml_diff>